<commit_message>
Incremental update to unit test section
</commit_message>
<xml_diff>
--- a/Docs/SWDesigncSpec.docx
+++ b/Docs/SWDesigncSpec.docx
@@ -16920,6 +16920,9 @@
       <w:bookmarkEnd w:id="196"/>
       <w:bookmarkEnd w:id="197"/>
       <w:bookmarkEnd w:id="198"/>
+      <w:r>
+        <w:t xml:space="preserve"> (Obi)</w:t>
+      </w:r>
     </w:p>
     <w:p>
       <w:pPr>
@@ -16948,30 +16951,14 @@
       <w:bookmarkEnd w:id="201"/>
     </w:p>
     <w:p>
-      <w:pPr>
-        <w:numPr>
-          <w:ilvl w:val="0"/>
-          <w:numId w:val="1"/>
-        </w:numPr>
-      </w:pPr>
       <w:r>
         <w:t>Unit testing will be performed to demonstrate the communications between the UI and the Game Mechanics; and between the UI and the database.</w:t>
       </w:r>
     </w:p>
-    <w:p>
-      <w:pPr>
-        <w:numPr>
-          <w:ilvl w:val="0"/>
-          <w:numId w:val="1"/>
-        </w:numPr>
-      </w:pPr>
-    </w:p>
-    <w:p>
-      <w:pPr>
-        <w:numPr>
-          <w:ilvl w:val="0"/>
-          <w:numId w:val="1"/>
-        </w:numPr>
+    <w:p/>
+    <w:p>
+      <w:pPr>
+        <w:pStyle w:val="Heading4"/>
       </w:pPr>
       <w:r>
         <w:lastRenderedPageBreak/>
@@ -16979,157 +16966,78 @@
       </w:r>
     </w:p>
     <w:p>
-      <w:pPr>
-        <w:numPr>
-          <w:ilvl w:val="0"/>
-          <w:numId w:val="1"/>
-        </w:numPr>
-      </w:pPr>
       <w:r>
         <w:t>The UI's interaction with the database involves fetching and updating user data. The database model for the unit test will be a class with static member variables and public methods that will be identical to the database in the final system. By having static member variables, the model will mimic the database as long as the program is running. This will satisfy the black box concept, in that the actual implementation of the database is not transparent to the UI. The static member variables will be:</w:t>
       </w:r>
     </w:p>
-    <w:p>
-      <w:pPr>
-        <w:numPr>
-          <w:ilvl w:val="0"/>
-          <w:numId w:val="1"/>
-        </w:numPr>
-      </w:pPr>
-    </w:p>
-    <w:p>
-      <w:pPr>
-        <w:numPr>
-          <w:ilvl w:val="0"/>
-          <w:numId w:val="1"/>
-        </w:numPr>
+    <w:p/>
+    <w:p>
+      <w:pPr>
+        <w:pStyle w:val="Heading5"/>
       </w:pPr>
       <w:r>
         <w:t>User List</w:t>
       </w:r>
     </w:p>
     <w:p>
-      <w:pPr>
-        <w:numPr>
-          <w:ilvl w:val="0"/>
-          <w:numId w:val="1"/>
-        </w:numPr>
-      </w:pPr>
       <w:r>
         <w:t>This will be a QList class that stores the User class data. At program start, the model will generate and add test users to this list. The test users will represent user data from previously saved games. After a new game is configured, new user data will be passed to the database model, to be added to this list.</w:t>
       </w:r>
     </w:p>
-    <w:p>
-      <w:pPr>
-        <w:numPr>
-          <w:ilvl w:val="0"/>
-          <w:numId w:val="1"/>
-        </w:numPr>
-      </w:pPr>
-    </w:p>
-    <w:p>
-      <w:pPr>
-        <w:numPr>
-          <w:ilvl w:val="0"/>
-          <w:numId w:val="1"/>
-        </w:numPr>
+    <w:p/>
+    <w:p>
+      <w:pPr>
+        <w:pStyle w:val="Heading5"/>
       </w:pPr>
       <w:r>
         <w:t>Sprite List</w:t>
       </w:r>
     </w:p>
     <w:p>
-      <w:pPr>
-        <w:numPr>
-          <w:ilvl w:val="0"/>
-          <w:numId w:val="1"/>
-        </w:numPr>
-      </w:pPr>
       <w:r>
         <w:t>This will be QList class that stores the sprite data. At program start, the model will generate and add sprites to the list. The sprite list will represent sprite selections used by a player to recruit units for a game.</w:t>
       </w:r>
     </w:p>
     <w:p>
-      <w:pPr>
-        <w:numPr>
-          <w:ilvl w:val="0"/>
-          <w:numId w:val="1"/>
-        </w:numPr>
-      </w:pPr>
       <w:r>
         <w:t xml:space="preserve"> </w:t>
       </w:r>
     </w:p>
     <w:p>
       <w:pPr>
-        <w:numPr>
-          <w:ilvl w:val="0"/>
-          <w:numId w:val="1"/>
-        </w:numPr>
+        <w:pStyle w:val="Heading5"/>
       </w:pPr>
       <w:r>
         <w:t>Map List</w:t>
       </w:r>
     </w:p>
     <w:p>
-      <w:pPr>
-        <w:numPr>
-          <w:ilvl w:val="0"/>
-          <w:numId w:val="1"/>
-        </w:numPr>
-      </w:pPr>
       <w:r>
         <w:t>This will be a QList class used for the storage of map data. At program start, the model will generate and add maps to the list. The maps will represent maps selections used by the player to select a battle map during game configurations.</w:t>
       </w:r>
     </w:p>
-    <w:p>
-      <w:pPr>
-        <w:numPr>
-          <w:ilvl w:val="0"/>
-          <w:numId w:val="1"/>
-        </w:numPr>
-      </w:pPr>
-    </w:p>
-    <w:p>
-      <w:pPr>
-        <w:numPr>
-          <w:ilvl w:val="0"/>
-          <w:numId w:val="1"/>
-        </w:numPr>
+    <w:p/>
+    <w:p>
+      <w:pPr>
+        <w:pStyle w:val="Heading3"/>
       </w:pPr>
       <w:r>
         <w:t>Game Mechanics</w:t>
       </w:r>
     </w:p>
     <w:p>
-      <w:pPr>
-        <w:numPr>
-          <w:ilvl w:val="0"/>
-          <w:numId w:val="1"/>
-        </w:numPr>
-      </w:pPr>
-      <w:r>
-        <w:t xml:space="preserve">After a user completes a new game or load game configuration, the UI calls a method in the Game Mechanics to prepare the application for a battle. The Game Mechanics then loads the user data that was previously created by the UI and stored in the database. The Game Mechanics then notifies the UI when the application is ready to load a battle. This interaction between the UI and the Game Mechanics will be demonstrated using signals and slots. Signals and slots are a feature native to Qt and </w:t>
+      <w:r>
+        <w:t xml:space="preserve">After a user completes a new game or load game configuration, the UI calls a method in the Game Mechanics to prepare the application for a battle. The Game Mechanics then loads the user data that was previously created by the UI and stored in the database. The Game Mechanics then notifies the UI when the application is ready to load a battle. This interaction between the UI and the Game Mechanics will be demonstrated using signals and slots. Signals and slots are a feature native to Qt and they are used for interactions </w:t>
       </w:r>
       <w:r>
         <w:lastRenderedPageBreak/>
-        <w:t>they are used for interactions between objects. Signals act as a trigger mechanism which slots are methods that react to signals. The signals and slots that will be implemented are:</w:t>
-      </w:r>
-    </w:p>
-    <w:p>
-      <w:pPr>
-        <w:numPr>
-          <w:ilvl w:val="0"/>
-          <w:numId w:val="1"/>
-        </w:numPr>
-      </w:pPr>
-    </w:p>
-    <w:p>
-      <w:pPr>
-        <w:numPr>
-          <w:ilvl w:val="0"/>
-          <w:numId w:val="1"/>
-        </w:numPr>
+        <w:t>between objects. Signals act as a trigger mechanism which slots are methods that react to signals. The signals and slots that will be implemented are:</w:t>
+      </w:r>
+    </w:p>
+    <w:p/>
+    <w:p>
+      <w:pPr>
+        <w:pStyle w:val="Heading5"/>
       </w:pPr>
       <w:r>
         <w:t>signalBattleStart(), slotOnBattleStart()</w:t>
@@ -17137,10 +17045,6 @@
     </w:p>
     <w:p>
       <w:pPr>
-        <w:numPr>
-          <w:ilvl w:val="0"/>
-          <w:numId w:val="1"/>
-        </w:numPr>
         <w:rPr>
           <w:rFonts w:ascii="Arial" w:hAnsi="Arial" w:cs="Arial"/>
           <w:sz w:val="20"/>
@@ -17158,10 +17062,6 @@
     </w:p>
     <w:p>
       <w:pPr>
-        <w:numPr>
-          <w:ilvl w:val="0"/>
-          <w:numId w:val="1"/>
-        </w:numPr>
         <w:rPr>
           <w:rFonts w:ascii="Arial" w:hAnsi="Arial" w:cs="Arial"/>
           <w:sz w:val="20"/>
@@ -17171,10 +17071,14 @@
     </w:p>
     <w:p>
       <w:pPr>
-        <w:numPr>
-          <w:ilvl w:val="0"/>
-          <w:numId w:val="1"/>
-        </w:numPr>
+        <w:pStyle w:val="Heading5"/>
+      </w:pPr>
+      <w:r>
+        <w:t>signalBattleEnd(), slotOnBattleEnd()</w:t>
+      </w:r>
+    </w:p>
+    <w:p>
+      <w:pPr>
         <w:rPr>
           <w:rFonts w:ascii="Arial" w:hAnsi="Arial" w:cs="Arial"/>
           <w:sz w:val="20"/>
@@ -17187,61 +17091,41 @@
           <w:sz w:val="20"/>
           <w:szCs w:val="20"/>
         </w:rPr>
-        <w:t>signalBattleEnd(), slotOnBattleEnd()</w:t>
-      </w:r>
-    </w:p>
-    <w:p>
-      <w:pPr>
-        <w:numPr>
-          <w:ilvl w:val="0"/>
-          <w:numId w:val="1"/>
-        </w:numPr>
+        <w:t>After the battle is over, the Game Mechanics will emit its signalBattleEnd(), which will then trigger the slotOnBattleEnd() in the UI class.</w:t>
+      </w:r>
+    </w:p>
+    <w:p>
+      <w:pPr>
         <w:rPr>
           <w:rFonts w:ascii="Arial" w:hAnsi="Arial" w:cs="Arial"/>
           <w:sz w:val="20"/>
           <w:szCs w:val="20"/>
         </w:rPr>
       </w:pPr>
-      <w:r>
+    </w:p>
+    <w:p>
+      <w:pPr>
         <w:rPr>
           <w:rFonts w:ascii="Arial" w:hAnsi="Arial" w:cs="Arial"/>
           <w:sz w:val="20"/>
           <w:szCs w:val="20"/>
         </w:rPr>
-        <w:t>After the battle is over, the Game Mechanics will emit its signalBattleEnd(), which will then trigger the slotOnBattleEnd() in the UI class.</w:t>
-      </w:r>
-    </w:p>
-    <w:p>
-      <w:pPr>
-        <w:numPr>
-          <w:ilvl w:val="0"/>
-          <w:numId w:val="1"/>
-        </w:numPr>
+      </w:pPr>
+      <w:r>
         <w:rPr>
           <w:rFonts w:ascii="Arial" w:hAnsi="Arial" w:cs="Arial"/>
           <w:sz w:val="20"/>
           <w:szCs w:val="20"/>
         </w:rPr>
-      </w:pPr>
-    </w:p>
-    <w:p>
-      <w:pPr>
-        <w:numPr>
-          <w:ilvl w:val="0"/>
-          <w:numId w:val="1"/>
-        </w:numPr>
-        <w:rPr>
-          <w:lang w:eastAsia="zh-CN"/>
-        </w:rPr>
-      </w:pPr>
-      <w:r>
-        <w:rPr>
-          <w:rFonts w:ascii="Arial" w:hAnsi="Arial" w:cs="Arial"/>
-          <w:sz w:val="20"/>
-          <w:szCs w:val="20"/>
-        </w:rPr>
         <w:t>For the purpose of unit testing, the slotBattleStart() method in the Game Mechanics will simply emit its signalBattleEnd, thereby providing a signal look back the the UI</w:t>
       </w:r>
+    </w:p>
+    <w:p>
+      <w:pPr>
+        <w:rPr>
+          <w:lang w:eastAsia="zh-CN"/>
+        </w:rPr>
+      </w:pPr>
     </w:p>
     <w:p>
       <w:pPr>
@@ -17897,7 +17781,7 @@
         <w:rPr>
           <w:noProof/>
         </w:rPr>
-        <w:t>36</w:t>
+        <w:t>34</w:t>
       </w:r>
     </w:fldSimple>
     <w:r>
@@ -20563,7 +20447,7 @@
 </file>
 
 <file path=customXml/itemProps1.xml><?xml version="1.0" encoding="utf-8"?>
-<ds:datastoreItem xmlns:ds="http://schemas.openxmlformats.org/officeDocument/2006/customXml" ds:itemID="{C4F2C31A-392E-42AB-8289-90607C63FB01}">
+<ds:datastoreItem xmlns:ds="http://schemas.openxmlformats.org/officeDocument/2006/customXml" ds:itemID="{FE1D8A66-1E26-4715-A4EC-80949D9232C6}">
   <ds:schemaRefs>
     <ds:schemaRef ds:uri="http://schemas.openxmlformats.org/officeDocument/2006/bibliography"/>
   </ds:schemaRefs>

</xml_diff>